<commit_message>
Uploaded final version of eindopdracht
</commit_message>
<xml_diff>
--- a/Eindverslag Vision Roel Stierum.docx
+++ b/Eindverslag Vision Roel Stierum.docx
@@ -7194,19 +7194,7 @@
       </w:r>
       <w:proofErr w:type="spellEnd"/>
       <w:r>
-        <w:t xml:space="preserve"> score van </w:t>
-      </w:r>
-      <w:r>
-        <w:t>97</w:t>
-      </w:r>
-      <w:r>
-        <w:t>,</w:t>
-      </w:r>
-      <w:r>
-        <w:t>1</w:t>
-      </w:r>
-      <w:r>
-        <w:t>8%.</w:t>
+        <w:t xml:space="preserve"> score van 97,18%.</w:t>
       </w:r>
       <w:r>
         <w:t xml:space="preserve"> Dat is zeer hoog, kennelijk is de </w:t>
@@ -7418,13 +7406,7 @@
         <w:t xml:space="preserve"> uit figuur</w:t>
       </w:r>
       <w:r>
-        <w:t xml:space="preserve"> heeft een score van </w:t>
-      </w:r>
-      <w:r>
-        <w:t>40</w:t>
-      </w:r>
-      <w:r>
-        <w:t xml:space="preserve">,28%. </w:t>
+        <w:t xml:space="preserve"> heeft een score van 40,28%. </w:t>
       </w:r>
       <w:r>
         <w:t>Dit is de laagste uit de evaluatiedata. Dit komt omdat er personen op de motor zitten en de motor ook nog eens onder een scherpe hoek gefotografeerd is. Er zaten maar weinig vergelijkbare foto’s in de train dataset.</w:t>
@@ -7463,19 +7445,7 @@
       </w:r>
       <w:proofErr w:type="spellEnd"/>
       <w:r>
-        <w:t>-score</w:t>
-      </w:r>
-      <w:r>
-        <w:t xml:space="preserve"> van </w:t>
-      </w:r>
-      <w:r>
-        <w:t>77</w:t>
-      </w:r>
-      <w:r>
-        <w:t>,</w:t>
-      </w:r>
-      <w:r>
-        <w:t>05</w:t>
+        <w:t>-score van 77,05</w:t>
       </w:r>
       <w:r>
         <w:t>% is best goed. Het model lijkt het meeste last te hebben bij het detecteren</w:t>
@@ -7852,6 +7822,719 @@
       <w:proofErr w:type="gramEnd"/>
       <w:r>
         <w:t xml:space="preserve"> preprint arXiv:2004.10934.</w:t>
+      </w:r>
+    </w:p>
+    <w:p>
+      <w:r>
+        <w:br w:type="page"/>
+      </w:r>
+    </w:p>
+    <w:p>
+      <w:pPr>
+        <w:pStyle w:val="Heading1"/>
+      </w:pPr>
+      <w:r>
+        <w:lastRenderedPageBreak/>
+        <w:t>Bijlage</w:t>
+      </w:r>
+    </w:p>
+    <w:p/>
+    <w:p>
+      <w:pPr>
+        <w:pStyle w:val="Heading2"/>
+      </w:pPr>
+      <w:bookmarkStart w:id="0" w:name="_Toc153726482"/>
+      <w:proofErr w:type="spellStart"/>
+      <w:r>
+        <w:t>Vision</w:t>
+      </w:r>
+      <w:proofErr w:type="spellEnd"/>
+      <w:r>
+        <w:t>-Algoritmes implementeren</w:t>
+      </w:r>
+      <w:bookmarkEnd w:id="0"/>
+    </w:p>
+    <w:p>
+      <w:r>
+        <w:t xml:space="preserve">Het geïmplementeerde </w:t>
+      </w:r>
+      <w:proofErr w:type="spellStart"/>
+      <w:r>
+        <w:t>vision</w:t>
+      </w:r>
+      <w:proofErr w:type="spellEnd"/>
+      <w:r>
+        <w:t xml:space="preserve">-algoritme is te vinden in mijn </w:t>
+      </w:r>
+      <w:proofErr w:type="spellStart"/>
+      <w:r>
+        <w:t>ipynb</w:t>
+      </w:r>
+      <w:proofErr w:type="spellEnd"/>
+      <w:r>
+        <w:t xml:space="preserve"> notebook</w:t>
+      </w:r>
+      <w:r>
+        <w:t xml:space="preserve"> op GitHub, genaamd</w:t>
+      </w:r>
+      <w:r>
+        <w:t xml:space="preserve"> </w:t>
+      </w:r>
+      <w:proofErr w:type="spellStart"/>
+      <w:proofErr w:type="gramStart"/>
+      <w:r>
+        <w:t>main.ipynb</w:t>
+      </w:r>
+      <w:proofErr w:type="spellEnd"/>
+      <w:proofErr w:type="gramEnd"/>
+      <w:r>
+        <w:t xml:space="preserve">. Dit script bevat de volledige implementatie van </w:t>
+      </w:r>
+      <w:r>
+        <w:t>mijn</w:t>
+      </w:r>
+      <w:r>
+        <w:t xml:space="preserve"> aangepaste VGG16-model voor objectdetectie, inclusief </w:t>
+      </w:r>
+      <w:r>
+        <w:t>het</w:t>
+      </w:r>
+      <w:r>
+        <w:t xml:space="preserve"> laden van de dataset, het aanpassen van het model, het trainen en evalueren ervan.</w:t>
+      </w:r>
+    </w:p>
+    <w:p>
+      <w:pPr>
+        <w:pStyle w:val="Heading2"/>
+      </w:pPr>
+      <w:bookmarkStart w:id="1" w:name="_Toc153726483"/>
+      <w:r>
+        <w:t>Planning</w:t>
+      </w:r>
+      <w:bookmarkEnd w:id="1"/>
+    </w:p>
+    <w:p>
+      <w:pPr>
+        <w:pStyle w:val="Heading2"/>
+        <w:rPr>
+          <w:rFonts w:asciiTheme="minorHAnsi" w:eastAsiaTheme="minorHAnsi" w:hAnsiTheme="minorHAnsi" w:cstheme="minorBidi"/>
+          <w:color w:val="auto"/>
+          <w:sz w:val="22"/>
+          <w:szCs w:val="22"/>
+        </w:rPr>
+      </w:pPr>
+      <w:bookmarkStart w:id="2" w:name="_Toc153726484"/>
+      <w:r>
+        <w:rPr>
+          <w:rFonts w:asciiTheme="minorHAnsi" w:eastAsiaTheme="minorHAnsi" w:hAnsiTheme="minorHAnsi" w:cstheme="minorBidi"/>
+          <w:color w:val="auto"/>
+          <w:sz w:val="22"/>
+          <w:szCs w:val="22"/>
+        </w:rPr>
+        <w:t>Omdat ik dit vak als bezemstudent volg en vorig jaar tijdens het volgen van de specialisatie al een start heb gemaakt aan de opdracht, was mijn aanpak voor het afronden van de opdracht tijdens de specialisatie wat anders dan normaal. Tijdens de specialisatie lag mijn focus voornamelijk op het voltooien van de opdracht, met uitzondering van het verslag, omdat ik me toen al in de laatste fase bevond. Als bezemstudent was ik tijdens de lessen niet aanwezig, maar ik heb ervoor gezorgd dat ik alle benodigde informatie en materialen had om aan de opdracht te werken.</w:t>
+      </w:r>
+    </w:p>
+    <w:p>
+      <w:pPr>
+        <w:pStyle w:val="Heading2"/>
+        <w:rPr>
+          <w:rFonts w:asciiTheme="minorHAnsi" w:eastAsiaTheme="minorHAnsi" w:hAnsiTheme="minorHAnsi" w:cstheme="minorBidi"/>
+          <w:color w:val="auto"/>
+          <w:sz w:val="22"/>
+          <w:szCs w:val="22"/>
+        </w:rPr>
+      </w:pPr>
+      <w:r>
+        <w:rPr>
+          <w:rFonts w:asciiTheme="minorHAnsi" w:eastAsiaTheme="minorHAnsi" w:hAnsiTheme="minorHAnsi" w:cstheme="minorBidi"/>
+          <w:color w:val="auto"/>
+          <w:sz w:val="22"/>
+          <w:szCs w:val="22"/>
+        </w:rPr>
+        <w:t>Het ontbreken van een specifieke planning kwam voort uit de langere tijdsperiode die ik had om aan de opdracht te werken, ongeveer een jaar. Gedurende deze periode heb ik mijn werkzaamheden aan de opdracht gespreid en flexibel aangepast aan mijn beschikbare tijd en andere verplichtingen. Hoewel er geen formele planning was, heb ik regelmatig mijn voortgang geëvalueerd en ervoor gezorgd dat ik gestaag aan de opdracht bleef werken.</w:t>
+      </w:r>
+    </w:p>
+    <w:p>
+      <w:pPr>
+        <w:pStyle w:val="Heading2"/>
+        <w:rPr>
+          <w:rFonts w:asciiTheme="minorHAnsi" w:eastAsiaTheme="minorHAnsi" w:hAnsiTheme="minorHAnsi" w:cstheme="minorBidi"/>
+          <w:color w:val="auto"/>
+          <w:sz w:val="22"/>
+          <w:szCs w:val="22"/>
+        </w:rPr>
+      </w:pPr>
+      <w:r>
+        <w:rPr>
+          <w:rFonts w:asciiTheme="minorHAnsi" w:eastAsiaTheme="minorHAnsi" w:hAnsiTheme="minorHAnsi" w:cstheme="minorBidi"/>
+          <w:color w:val="auto"/>
+          <w:sz w:val="22"/>
+          <w:szCs w:val="22"/>
+        </w:rPr>
+        <w:t>De beslissing om niet specifiek te plannen was gebaseerd op het feit dat ik al een solide basis had gelegd voor de opdracht tijdens de specialisatie en dat ik vertrouwde op mijn vermogen om het werk op een efficiënte manier af te ronden binnen de gestelde termijn. Mijn ervaring en kennis van het vakgebied stelden me in staat om de opdracht succesvol af te ronden, ondanks het ontbreken van een formele planning.</w:t>
+      </w:r>
+    </w:p>
+    <w:p>
+      <w:pPr>
+        <w:pStyle w:val="Heading2"/>
+      </w:pPr>
+      <w:r>
+        <w:t>Versiebeheer (GIT)</w:t>
+      </w:r>
+      <w:bookmarkEnd w:id="2"/>
+    </w:p>
+    <w:p>
+      <w:pPr>
+        <w:pStyle w:val="Heading2"/>
+        <w:rPr>
+          <w:rFonts w:asciiTheme="minorHAnsi" w:eastAsiaTheme="minorHAnsi" w:hAnsiTheme="minorHAnsi" w:cstheme="minorBidi"/>
+          <w:color w:val="auto"/>
+          <w:sz w:val="22"/>
+          <w:szCs w:val="22"/>
+        </w:rPr>
+      </w:pPr>
+      <w:bookmarkStart w:id="3" w:name="_Toc153726485"/>
+      <w:r>
+        <w:rPr>
+          <w:rFonts w:asciiTheme="minorHAnsi" w:eastAsiaTheme="minorHAnsi" w:hAnsiTheme="minorHAnsi" w:cstheme="minorBidi"/>
+          <w:color w:val="auto"/>
+          <w:sz w:val="22"/>
+          <w:szCs w:val="22"/>
+        </w:rPr>
+        <w:t xml:space="preserve">Aangezien deze opdracht voortkwam uit een eerdere inlevering, heb ik ervoor gekozen om lokaal verder te werken aan mijn bestaande werk en deze vervolgens als een werkend eindproduct op GitHub te plaatsen. De oorspronkelijke </w:t>
+      </w:r>
+      <w:proofErr w:type="spellStart"/>
+      <w:r>
+        <w:rPr>
+          <w:rFonts w:asciiTheme="minorHAnsi" w:eastAsiaTheme="minorHAnsi" w:hAnsiTheme="minorHAnsi" w:cstheme="minorBidi"/>
+          <w:color w:val="auto"/>
+          <w:sz w:val="22"/>
+          <w:szCs w:val="22"/>
+        </w:rPr>
+        <w:t>repository</w:t>
+      </w:r>
+      <w:proofErr w:type="spellEnd"/>
+      <w:r>
+        <w:rPr>
+          <w:rFonts w:asciiTheme="minorHAnsi" w:eastAsiaTheme="minorHAnsi" w:hAnsiTheme="minorHAnsi" w:cstheme="minorBidi"/>
+          <w:color w:val="auto"/>
+          <w:sz w:val="22"/>
+          <w:szCs w:val="22"/>
+        </w:rPr>
+        <w:t xml:space="preserve"> was namelijk volledig gevuld met </w:t>
+      </w:r>
+      <w:proofErr w:type="spellStart"/>
+      <w:r>
+        <w:rPr>
+          <w:rFonts w:asciiTheme="minorHAnsi" w:eastAsiaTheme="minorHAnsi" w:hAnsiTheme="minorHAnsi" w:cstheme="minorBidi"/>
+          <w:color w:val="auto"/>
+          <w:sz w:val="22"/>
+          <w:szCs w:val="22"/>
+        </w:rPr>
+        <w:t>TensorFlow</w:t>
+      </w:r>
+      <w:proofErr w:type="spellEnd"/>
+      <w:r>
+        <w:rPr>
+          <w:rFonts w:asciiTheme="minorHAnsi" w:eastAsiaTheme="minorHAnsi" w:hAnsiTheme="minorHAnsi" w:cstheme="minorBidi"/>
+          <w:color w:val="auto"/>
+          <w:sz w:val="22"/>
+          <w:szCs w:val="22"/>
+        </w:rPr>
+        <w:t xml:space="preserve">-bestanden, wat het lastig maakte om een duidelijk overzicht te behouden van de gemaakte wijzigingen en toevoegingen. Om deze reden heb ik besloten de oude </w:t>
+      </w:r>
+      <w:proofErr w:type="spellStart"/>
+      <w:r>
+        <w:rPr>
+          <w:rFonts w:asciiTheme="minorHAnsi" w:eastAsiaTheme="minorHAnsi" w:hAnsiTheme="minorHAnsi" w:cstheme="minorBidi"/>
+          <w:color w:val="auto"/>
+          <w:sz w:val="22"/>
+          <w:szCs w:val="22"/>
+        </w:rPr>
+        <w:t>repository</w:t>
+      </w:r>
+      <w:proofErr w:type="spellEnd"/>
+      <w:r>
+        <w:rPr>
+          <w:rFonts w:asciiTheme="minorHAnsi" w:eastAsiaTheme="minorHAnsi" w:hAnsiTheme="minorHAnsi" w:cstheme="minorBidi"/>
+          <w:color w:val="auto"/>
+          <w:sz w:val="22"/>
+          <w:szCs w:val="22"/>
+        </w:rPr>
+        <w:t xml:space="preserve"> uiteindelijk te verwijderen en alleen de relevante en werkende bestanden te uploaden naar de nieuwe </w:t>
+      </w:r>
+      <w:proofErr w:type="spellStart"/>
+      <w:r>
+        <w:rPr>
+          <w:rFonts w:asciiTheme="minorHAnsi" w:eastAsiaTheme="minorHAnsi" w:hAnsiTheme="minorHAnsi" w:cstheme="minorBidi"/>
+          <w:color w:val="auto"/>
+          <w:sz w:val="22"/>
+          <w:szCs w:val="22"/>
+        </w:rPr>
+        <w:t>repository</w:t>
+      </w:r>
+      <w:proofErr w:type="spellEnd"/>
+      <w:r>
+        <w:rPr>
+          <w:rFonts w:asciiTheme="minorHAnsi" w:eastAsiaTheme="minorHAnsi" w:hAnsiTheme="minorHAnsi" w:cstheme="minorBidi"/>
+          <w:color w:val="auto"/>
+          <w:sz w:val="22"/>
+          <w:szCs w:val="22"/>
+        </w:rPr>
+        <w:t>.</w:t>
+      </w:r>
+    </w:p>
+    <w:p>
+      <w:pPr>
+        <w:pStyle w:val="Heading2"/>
+        <w:rPr>
+          <w:rFonts w:asciiTheme="minorHAnsi" w:eastAsiaTheme="minorHAnsi" w:hAnsiTheme="minorHAnsi" w:cstheme="minorBidi"/>
+          <w:color w:val="auto"/>
+          <w:sz w:val="22"/>
+          <w:szCs w:val="22"/>
+        </w:rPr>
+      </w:pPr>
+      <w:r>
+        <w:rPr>
+          <w:rFonts w:asciiTheme="minorHAnsi" w:eastAsiaTheme="minorHAnsi" w:hAnsiTheme="minorHAnsi" w:cstheme="minorBidi"/>
+          <w:color w:val="auto"/>
+          <w:sz w:val="22"/>
+          <w:szCs w:val="22"/>
+        </w:rPr>
+        <w:t>Het proces van versiebeheer via GitHub</w:t>
+      </w:r>
+      <w:r>
+        <w:rPr>
+          <w:rFonts w:asciiTheme="minorHAnsi" w:eastAsiaTheme="minorHAnsi" w:hAnsiTheme="minorHAnsi" w:cstheme="minorBidi"/>
+          <w:color w:val="auto"/>
+          <w:sz w:val="22"/>
+          <w:szCs w:val="22"/>
+        </w:rPr>
+        <w:t xml:space="preserve"> vorig jaar,</w:t>
+      </w:r>
+      <w:r>
+        <w:rPr>
+          <w:rFonts w:asciiTheme="minorHAnsi" w:eastAsiaTheme="minorHAnsi" w:hAnsiTheme="minorHAnsi" w:cstheme="minorBidi"/>
+          <w:color w:val="auto"/>
+          <w:sz w:val="22"/>
+          <w:szCs w:val="22"/>
+        </w:rPr>
+        <w:t xml:space="preserve"> </w:t>
+      </w:r>
+      <w:r>
+        <w:rPr>
+          <w:rFonts w:asciiTheme="minorHAnsi" w:eastAsiaTheme="minorHAnsi" w:hAnsiTheme="minorHAnsi" w:cstheme="minorBidi"/>
+          <w:color w:val="auto"/>
+          <w:sz w:val="22"/>
+          <w:szCs w:val="22"/>
+        </w:rPr>
+        <w:t xml:space="preserve">zoals te zien is in figuur 8, </w:t>
+      </w:r>
+      <w:r>
+        <w:rPr>
+          <w:rFonts w:asciiTheme="minorHAnsi" w:eastAsiaTheme="minorHAnsi" w:hAnsiTheme="minorHAnsi" w:cstheme="minorBidi"/>
+          <w:color w:val="auto"/>
+          <w:sz w:val="22"/>
+          <w:szCs w:val="22"/>
+        </w:rPr>
+        <w:t xml:space="preserve">bood mij de mogelijkheid om mijn voortgang </w:t>
+      </w:r>
+      <w:r>
+        <w:rPr>
+          <w:rFonts w:asciiTheme="minorHAnsi" w:eastAsiaTheme="minorHAnsi" w:hAnsiTheme="minorHAnsi" w:cstheme="minorBidi"/>
+          <w:color w:val="auto"/>
+          <w:sz w:val="22"/>
+          <w:szCs w:val="22"/>
+        </w:rPr>
+        <w:t xml:space="preserve">uit het vorige jaar terug te kunnen inzien en zo de juiste bestanden terug te vinden om deze netjes in een schone </w:t>
+      </w:r>
+      <w:proofErr w:type="spellStart"/>
+      <w:r>
+        <w:rPr>
+          <w:rFonts w:asciiTheme="minorHAnsi" w:eastAsiaTheme="minorHAnsi" w:hAnsiTheme="minorHAnsi" w:cstheme="minorBidi"/>
+          <w:color w:val="auto"/>
+          <w:sz w:val="22"/>
+          <w:szCs w:val="22"/>
+        </w:rPr>
+        <w:t>repository</w:t>
+      </w:r>
+      <w:proofErr w:type="spellEnd"/>
+      <w:r>
+        <w:rPr>
+          <w:rFonts w:asciiTheme="minorHAnsi" w:eastAsiaTheme="minorHAnsi" w:hAnsiTheme="minorHAnsi" w:cstheme="minorBidi"/>
+          <w:color w:val="auto"/>
+          <w:sz w:val="22"/>
+          <w:szCs w:val="22"/>
+        </w:rPr>
+        <w:t xml:space="preserve"> te uploaden</w:t>
+      </w:r>
+      <w:r>
+        <w:rPr>
+          <w:rFonts w:asciiTheme="minorHAnsi" w:eastAsiaTheme="minorHAnsi" w:hAnsiTheme="minorHAnsi" w:cstheme="minorBidi"/>
+          <w:color w:val="auto"/>
+          <w:sz w:val="22"/>
+          <w:szCs w:val="22"/>
+        </w:rPr>
+        <w:t>.</w:t>
+      </w:r>
+    </w:p>
+    <w:p/>
+    <w:p>
+      <w:r>
+        <w:lastRenderedPageBreak/>
+        <w:drawing>
+          <wp:inline distT="0" distB="0" distL="0" distR="0" wp14:anchorId="062DE285" wp14:editId="6849ABC2">
+            <wp:extent cx="6434213" cy="4238625"/>
+            <wp:effectExtent l="0" t="0" r="5080" b="0"/>
+            <wp:docPr id="1496145293" name="Picture 1" descr="A screenshot of a computer&#10;&#10;Description automatically generated"/>
+            <wp:cNvGraphicFramePr>
+              <a:graphicFrameLocks xmlns:a="http://schemas.openxmlformats.org/drawingml/2006/main" noChangeAspect="1"/>
+            </wp:cNvGraphicFramePr>
+            <a:graphic xmlns:a="http://schemas.openxmlformats.org/drawingml/2006/main">
+              <a:graphicData uri="http://schemas.openxmlformats.org/drawingml/2006/picture">
+                <pic:pic xmlns:pic="http://schemas.openxmlformats.org/drawingml/2006/picture">
+                  <pic:nvPicPr>
+                    <pic:cNvPr id="1496145293" name="Picture 1" descr="A screenshot of a computer&#10;&#10;Description automatically generated"/>
+                    <pic:cNvPicPr/>
+                  </pic:nvPicPr>
+                  <pic:blipFill>
+                    <a:blip r:embed="rId11"/>
+                    <a:stretch>
+                      <a:fillRect/>
+                    </a:stretch>
+                  </pic:blipFill>
+                  <pic:spPr>
+                    <a:xfrm>
+                      <a:off x="0" y="0"/>
+                      <a:ext cx="6444534" cy="4245424"/>
+                    </a:xfrm>
+                    <a:prstGeom prst="rect">
+                      <a:avLst/>
+                    </a:prstGeom>
+                  </pic:spPr>
+                </pic:pic>
+              </a:graphicData>
+            </a:graphic>
+          </wp:inline>
+        </w:drawing>
+      </w:r>
+    </w:p>
+    <w:p>
+      <w:pPr>
+        <w:rPr>
+          <w:b/>
+          <w:bCs/>
+          <w:smallCaps/>
+          <w:color w:val="0F4761" w:themeColor="accent1" w:themeShade="BF"/>
+          <w:spacing w:val="5"/>
+        </w:rPr>
+      </w:pPr>
+      <w:r>
+        <w:rPr>
+          <w:rStyle w:val="IntenseReference"/>
+        </w:rPr>
+        <w:t xml:space="preserve">figuur </w:t>
+      </w:r>
+      <w:r>
+        <w:rPr>
+          <w:rStyle w:val="IntenseReference"/>
+        </w:rPr>
+        <w:t>8</w:t>
+      </w:r>
+      <w:r>
+        <w:rPr>
+          <w:rStyle w:val="IntenseReference"/>
+        </w:rPr>
+        <w:t xml:space="preserve"> </w:t>
+      </w:r>
+      <w:r>
+        <w:rPr>
+          <w:rStyle w:val="IntenseReference"/>
+        </w:rPr>
+        <w:t xml:space="preserve">Versiebeheer in </w:t>
+      </w:r>
+      <w:proofErr w:type="spellStart"/>
+      <w:r>
+        <w:rPr>
+          <w:rStyle w:val="IntenseReference"/>
+        </w:rPr>
+        <w:t>vision</w:t>
+      </w:r>
+      <w:proofErr w:type="spellEnd"/>
+      <w:r>
+        <w:rPr>
+          <w:rStyle w:val="IntenseReference"/>
+        </w:rPr>
+        <w:t xml:space="preserve"> </w:t>
+      </w:r>
+      <w:proofErr w:type="spellStart"/>
+      <w:r>
+        <w:rPr>
+          <w:rStyle w:val="IntenseReference"/>
+        </w:rPr>
+        <w:t>repository</w:t>
+      </w:r>
+      <w:proofErr w:type="spellEnd"/>
+      <w:r>
+        <w:rPr>
+          <w:rStyle w:val="IntenseReference"/>
+        </w:rPr>
+        <w:t xml:space="preserve"> vorig jaar</w:t>
+      </w:r>
+    </w:p>
+    <w:p>
+      <w:pPr>
+        <w:pStyle w:val="Heading2"/>
+      </w:pPr>
+    </w:p>
+    <w:p>
+      <w:pPr>
+        <w:pStyle w:val="Heading2"/>
+      </w:pPr>
+      <w:r>
+        <w:t>Experiment opzet</w:t>
+      </w:r>
+      <w:bookmarkEnd w:id="3"/>
+    </w:p>
+    <w:p>
+      <w:r>
+        <w:t xml:space="preserve">Het opzetten van het experiment voor deze opdracht was gebaseerd op eerdere werkzaamheden en onderzoeken die ik tijdens de specialisatie had uitgevoerd. Aangezien ik al een basis had gelegd voor het implementeren van </w:t>
+      </w:r>
+      <w:proofErr w:type="spellStart"/>
+      <w:r>
+        <w:t>vision</w:t>
+      </w:r>
+      <w:proofErr w:type="spellEnd"/>
+      <w:r>
+        <w:t>-algoritmes, richtte mijn experiment zich op het verfijnen en optimaliseren van deze algoritmes om de nauwkeurigheid en efficiëntie ervan te verbeteren.</w:t>
+      </w:r>
+    </w:p>
+    <w:p>
+      <w:r>
+        <w:t xml:space="preserve">Mijn experiment begon met het identificeren van de specifieke doelen die ik wilde bereiken met mijn </w:t>
+      </w:r>
+      <w:proofErr w:type="spellStart"/>
+      <w:r>
+        <w:t>vision</w:t>
+      </w:r>
+      <w:proofErr w:type="spellEnd"/>
+      <w:r>
+        <w:t xml:space="preserve">-algoritme. Dit omvatte onder meer het verbeteren van de objectdetectieprestaties en het evalueren van de effectiviteit van het model op verschillende datasets en scenario's. Ik heb ervoor gekozen om een Custom-VGG16-model te implementeren en te trainen, waarbij ik gebruik heb gemaakt van transfer </w:t>
+      </w:r>
+      <w:proofErr w:type="spellStart"/>
+      <w:r>
+        <w:t>learning</w:t>
+      </w:r>
+      <w:proofErr w:type="spellEnd"/>
+      <w:r>
+        <w:t xml:space="preserve"> om de prestaties van het model te verbeteren.</w:t>
+      </w:r>
+    </w:p>
+    <w:p>
+      <w:r>
+        <w:t xml:space="preserve">Het proces omvatte het volgen van een iteratieve benadering, waarbij ik verschillende aanpassingen en experimenten uitvoerde om de optimale architectuur en parameters voor het model te bepalen. Dit omvatte onder meer het </w:t>
+      </w:r>
+      <w:proofErr w:type="spellStart"/>
+      <w:r>
+        <w:t>fine-tunen</w:t>
+      </w:r>
+      <w:proofErr w:type="spellEnd"/>
+      <w:r>
+        <w:t xml:space="preserve"> van de modelparameters, het optimaliseren van de trainingsprocedure en het evalueren van de modelprestaties met behulp van relevante </w:t>
+      </w:r>
+      <w:r>
+        <w:t xml:space="preserve">meetmethoden </w:t>
+      </w:r>
+      <w:r>
+        <w:t xml:space="preserve">zoals </w:t>
+      </w:r>
+      <w:proofErr w:type="spellStart"/>
+      <w:r>
+        <w:t>IoU</w:t>
+      </w:r>
+      <w:proofErr w:type="spellEnd"/>
+      <w:r>
+        <w:t xml:space="preserve"> (</w:t>
+      </w:r>
+      <w:proofErr w:type="spellStart"/>
+      <w:r>
+        <w:t>Intersection</w:t>
+      </w:r>
+      <w:proofErr w:type="spellEnd"/>
+      <w:r>
+        <w:t xml:space="preserve"> over Union).</w:t>
+      </w:r>
+    </w:p>
+    <w:p>
+      <w:r>
+        <w:t xml:space="preserve">Door middel van mijn experiment heb ik niet alleen de effectiviteit van mijn </w:t>
+      </w:r>
+      <w:proofErr w:type="spellStart"/>
+      <w:r>
+        <w:t>vision</w:t>
+      </w:r>
+      <w:proofErr w:type="spellEnd"/>
+      <w:r>
+        <w:t xml:space="preserve">-algoritme kunnen demonstreren, maar heb ik ook inzicht gekregen in de grenzen en beperkingen van de </w:t>
+      </w:r>
+      <w:r>
+        <w:lastRenderedPageBreak/>
+        <w:t>gekozen methode en implementatie. Deze inzichten hebben mij geholpen om waardevolle conclusies te trekken en suggesties te doen voor mogelijke verbeteringen en toekomstig onderzoek.</w:t>
+      </w:r>
+    </w:p>
+    <w:p/>
+    <w:p>
+      <w:pPr>
+        <w:pStyle w:val="Heading2"/>
+      </w:pPr>
+      <w:bookmarkStart w:id="4" w:name="_Toc153726486"/>
+      <w:r>
+        <w:t>Eindrapport</w:t>
+      </w:r>
+      <w:bookmarkEnd w:id="4"/>
+    </w:p>
+    <w:p>
+      <w:r>
+        <w:t>Het eindrapport voor deze opdracht biedt een uitgebreide beschrijving van het uitgevoerde experiment, de resultaten en de conclusies die daaruit zijn getrokken. Het rapport is gestructureerd om de lezer een duidelijk inzicht te geven in het proces van het opzetten en uitvoeren van het experiment, evenals de bevindingen en lessen die zijn geleerd tijdens het uitvoeren ervan.</w:t>
+      </w:r>
+    </w:p>
+    <w:p>
+      <w:r>
+        <w:t>Het rapport begint met een introductie waarin het probleemgebied wordt geschetst en de motivatie achter het experiment wordt toegelicht. Hierin wordt ook de onderzoeksvraag of doelstelling van het experiment vastgesteld, waardoor de context van het onderzoek wordt vastgelegd.</w:t>
+      </w:r>
+    </w:p>
+    <w:p>
+      <w:r>
+        <w:t xml:space="preserve">Vervolgens wordt in het rapport de methodologie beschreven, waarin de aanpak en procedures die zijn gevolgd tijdens het experiment worden uitgelegd. Dit omvat details over de gebruikte datasets, de implementatie van het </w:t>
+      </w:r>
+      <w:proofErr w:type="spellStart"/>
+      <w:r>
+        <w:t>vision</w:t>
+      </w:r>
+      <w:proofErr w:type="spellEnd"/>
+      <w:r>
+        <w:t>-algoritme, de experimentele opzet en de evaluatiemethoden die zijn gebruikt om de resultaten te analyseren.</w:t>
+      </w:r>
+    </w:p>
+    <w:p>
+      <w:r>
+        <w:t>Het daaropvolgende gedeelte van het rapport presenteert de resultaten van het experiment, waarbij de verzamelde gegevens worden geanalyseerd en gepresenteerd aan de hand van relevante grafieken, tabellen en statistieken. Hier worden ook eventuele bevindingen en observaties besproken die tijdens het experiment zijn opgedaan.</w:t>
+      </w:r>
+    </w:p>
+    <w:p>
+      <w:r>
+        <w:t xml:space="preserve">Ten slotte worden in de conclusies en aanbevelingen sectie de belangrijkste inzichten en bevindingen van het experiment samengevat en worden er aanbevelingen gedaan voor toekomstig onderzoek of mogelijke verbeteringen van het </w:t>
+      </w:r>
+      <w:proofErr w:type="spellStart"/>
+      <w:r>
+        <w:t>vision</w:t>
+      </w:r>
+      <w:proofErr w:type="spellEnd"/>
+      <w:r>
+        <w:t>-algoritme. Deze sectie biedt een afsluitende reflectie op het uitgevoerde experiment en benadrukt de waarde en relevantie van de resultaten voor het bredere vakgebied.</w:t>
+      </w:r>
+    </w:p>
+    <w:p>
+      <w:pPr>
+        <w:pStyle w:val="Heading2"/>
+      </w:pPr>
+      <w:bookmarkStart w:id="5" w:name="_Toc153726487"/>
+      <w:r>
+        <w:t>Experiment resultaten</w:t>
+      </w:r>
+      <w:bookmarkEnd w:id="5"/>
+      <w:r>
+        <w:tab/>
+      </w:r>
+    </w:p>
+    <w:p>
+      <w:r>
+        <w:t xml:space="preserve">Het experiment resulteerde in een diepgaand inzicht in de prestaties van het getrainde model voor het detecteren van motoren in afbeeldingen. Door gebruik te maken van de </w:t>
+      </w:r>
+      <w:proofErr w:type="spellStart"/>
+      <w:r>
+        <w:t>Intersection</w:t>
+      </w:r>
+      <w:proofErr w:type="spellEnd"/>
+      <w:r>
+        <w:t xml:space="preserve"> over Union (</w:t>
+      </w:r>
+      <w:proofErr w:type="spellStart"/>
+      <w:r>
+        <w:t>IoU</w:t>
+      </w:r>
+      <w:proofErr w:type="spellEnd"/>
+      <w:r>
+        <w:t>) als evaluatiemethode, konden nauwkeurigheid en robuustheid van het model worden beoordeeld onder verschillende omstandigheden.</w:t>
+      </w:r>
+    </w:p>
+    <w:p>
+      <w:r>
+        <w:t xml:space="preserve">De gemiddelde </w:t>
+      </w:r>
+      <w:proofErr w:type="spellStart"/>
+      <w:r>
+        <w:t>IoU</w:t>
+      </w:r>
+      <w:proofErr w:type="spellEnd"/>
+      <w:r>
+        <w:t xml:space="preserve">-score van 77,05% weerspiegelt de algehele nauwkeurigheid van het model bij het voorspellen van de </w:t>
+      </w:r>
+      <w:proofErr w:type="spellStart"/>
+      <w:r>
+        <w:t>bounding</w:t>
+      </w:r>
+      <w:proofErr w:type="spellEnd"/>
+      <w:r>
+        <w:t xml:space="preserve"> box-coördinaten van motoren in afbeeldingen. Deze score biedt een kwantitatieve maatstaf voor de mate van overlap tussen de voorspelde en werkelijke locaties van motoren, waardoor een beter begrip ontstaat van de prestaties van het model.</w:t>
+      </w:r>
+    </w:p>
+    <w:p>
+      <w:r>
+        <w:t xml:space="preserve">Visuele inspectie van de voorspelde en werkelijke </w:t>
+      </w:r>
+      <w:proofErr w:type="spellStart"/>
+      <w:r>
+        <w:t>bounding</w:t>
+      </w:r>
+      <w:proofErr w:type="spellEnd"/>
+      <w:r>
+        <w:t xml:space="preserve"> </w:t>
+      </w:r>
+      <w:proofErr w:type="spellStart"/>
+      <w:r>
+        <w:t>boxes</w:t>
+      </w:r>
+      <w:proofErr w:type="spellEnd"/>
+      <w:r>
+        <w:t xml:space="preserve"> onthulde interessante inzichten in de prestaties van het model onder verschillende omstandigheden. Afbeeldingen met een hoge </w:t>
+      </w:r>
+      <w:proofErr w:type="spellStart"/>
+      <w:r>
+        <w:t>IoU</w:t>
+      </w:r>
+      <w:proofErr w:type="spellEnd"/>
+      <w:r>
+        <w:t>-score, zoals die in figuur 5, toonden aan dat het model in staat was om nauwkeurig motoren te detecteren, vooral in situaties waarin de motor duidelijk zichtbaar was en weinig interferentie van de achtergrond was.</w:t>
+      </w:r>
+    </w:p>
+    <w:p>
+      <w:r>
+        <w:lastRenderedPageBreak/>
+        <w:t xml:space="preserve">Daarentegen lieten afbeeldingen met lagere </w:t>
+      </w:r>
+      <w:proofErr w:type="spellStart"/>
+      <w:r>
+        <w:t>IoU</w:t>
+      </w:r>
+      <w:proofErr w:type="spellEnd"/>
+      <w:r>
+        <w:t>-scores, zoals die in figuur 7, zien dat het model moeite had met het detecteren van motoren in complexe scenario's, zoals wanneer de motor onder een scherpe hoek was gefotografeerd of wanneer er personen op de motor zaten. Deze uitdagingen benadrukken de grenzen van het model en wijzen op mogelijke gebieden voor verbetering in toekomstig onderzoek.</w:t>
+      </w:r>
+    </w:p>
+    <w:p>
+      <w:r>
+        <w:t>In het algemeen bieden de experimentresultaten een waardevol inzicht in de prestaties en beperkingen van het getrainde model voor objectdetectie van motoren in afbeeldingen. Deze bevindingen zijn van cruciaal belang voor het begrijpen van de effectiviteit van het model en bieden richting voor verdere verbeteringen en optimalisaties in de toekomst.</w:t>
       </w:r>
     </w:p>
     <w:p/>
@@ -9369,7 +10052,6 @@
     <w:name w:val="Normal (Web)"/>
     <w:basedOn w:val="Normal"/>
     <w:uiPriority w:val="99"/>
-    <w:semiHidden/>
     <w:unhideWhenUsed/>
     <w:rsid w:val="00BA028A"/>
     <w:pPr>
@@ -9546,6 +10228,29 @@
       <w:i/>
       <w:iCs/>
       <w:spacing w:val="5"/>
+    </w:rPr>
+  </w:style>
+  <w:style w:type="character" w:styleId="Hyperlink">
+    <w:name w:val="Hyperlink"/>
+    <w:basedOn w:val="DefaultParagraphFont"/>
+    <w:uiPriority w:val="99"/>
+    <w:unhideWhenUsed/>
+    <w:rsid w:val="00051803"/>
+    <w:rPr>
+      <w:color w:val="467886" w:themeColor="hyperlink"/>
+      <w:u w:val="single"/>
+    </w:rPr>
+  </w:style>
+  <w:style w:type="character" w:styleId="FollowedHyperlink">
+    <w:name w:val="FollowedHyperlink"/>
+    <w:basedOn w:val="DefaultParagraphFont"/>
+    <w:uiPriority w:val="99"/>
+    <w:semiHidden/>
+    <w:unhideWhenUsed/>
+    <w:rsid w:val="00051803"/>
+    <w:rPr>
+      <w:color w:val="96607D" w:themeColor="followedHyperlink"/>
+      <w:u w:val="single"/>
     </w:rPr>
   </w:style>
 </w:styles>

</xml_diff>